<commit_message>
updated picture, fixed resume
</commit_message>
<xml_diff>
--- a/src/assets/resume/Resume.docx
+++ b/src/assets/resume/Resume.docx
@@ -252,7 +252,23 @@
           <w:rFonts w:ascii="Proxima Nova" w:eastAsia="Proxima Nova" w:hAnsi="Proxima Nova" w:cs="Proxima Nova"/>
           <w:color w:val="666666"/>
         </w:rPr>
-        <w:t xml:space="preserve">MySQL, GraphQL, NoSQL, Express.js, Node.js, RESTful APIs, </w:t>
+        <w:t xml:space="preserve">MySQL, </w:t>
+      </w:r>
+      <w:proofErr w:type="spellStart"/>
+      <w:r>
+        <w:rPr>
+          <w:rFonts w:ascii="Proxima Nova" w:eastAsia="Proxima Nova" w:hAnsi="Proxima Nova" w:cs="Proxima Nova"/>
+          <w:color w:val="666666"/>
+        </w:rPr>
+        <w:t>GraphQL</w:t>
+      </w:r>
+      <w:proofErr w:type="spellEnd"/>
+      <w:r>
+        <w:rPr>
+          <w:rFonts w:ascii="Proxima Nova" w:eastAsia="Proxima Nova" w:hAnsi="Proxima Nova" w:cs="Proxima Nova"/>
+          <w:color w:val="666666"/>
+        </w:rPr>
+        <w:t>, NoSQL, Express.js, Node.js, RESTful APIs</w:t>
       </w:r>
     </w:p>
     <w:p>
@@ -327,40 +343,35 @@
         </w:rPr>
         <w:t xml:space="preserve"> | </w:t>
       </w:r>
-      <w:r>
-        <w:rPr>
-          <w:rFonts w:ascii="Proxima Nova" w:eastAsia="Proxima Nova" w:hAnsi="Proxima Nova" w:cs="Proxima Nova"/>
-          <w:color w:val="666666"/>
-        </w:rPr>
-        <w:t>https://github.com/cory-hall/fork-that-orc</w:t>
-      </w:r>
-      <w:r>
-        <w:rPr>
-          <w:rFonts w:ascii="Proxima Nova" w:eastAsia="Proxima Nova" w:hAnsi="Proxima Nova" w:cs="Proxima Nova"/>
-          <w:color w:val="666666"/>
-        </w:rPr>
-        <w:tab/>
-      </w:r>
-      <w:r>
-        <w:rPr>
-          <w:rFonts w:ascii="Proxima Nova" w:eastAsia="Proxima Nova" w:hAnsi="Proxima Nova" w:cs="Proxima Nova"/>
-          <w:color w:val="666666"/>
-        </w:rPr>
-        <w:tab/>
-      </w:r>
-      <w:r>
-        <w:rPr>
-          <w:rFonts w:ascii="Proxima Nova" w:eastAsia="Proxima Nova" w:hAnsi="Proxima Nova" w:cs="Proxima Nova"/>
-          <w:color w:val="666666"/>
-        </w:rPr>
-        <w:tab/>
-      </w:r>
-      <w:r>
-        <w:rPr>
-          <w:rFonts w:ascii="Proxima Nova" w:eastAsia="Proxima Nova" w:hAnsi="Proxima Nova" w:cs="Proxima Nova"/>
-          <w:color w:val="666666"/>
-        </w:rPr>
-        <w:t xml:space="preserve">          </w:t>
+      <w:hyperlink r:id="rId5" w:history="1">
+        <w:r>
+          <w:rPr>
+            <w:rStyle w:val="Hyperlink"/>
+            <w:rFonts w:ascii="Proxima Nova" w:eastAsia="Proxima Nova" w:hAnsi="Proxima Nova" w:cs="Proxima Nova"/>
+          </w:rPr>
+          <w:t>https://github.com/cory-hall/fork-that-orc</w:t>
+        </w:r>
+      </w:hyperlink>
+      <w:r>
+        <w:rPr>
+          <w:rFonts w:ascii="Proxima Nova" w:eastAsia="Proxima Nova" w:hAnsi="Proxima Nova" w:cs="Proxima Nova"/>
+          <w:color w:val="666666"/>
+        </w:rPr>
+        <w:tab/>
+      </w:r>
+      <w:r>
+        <w:rPr>
+          <w:rFonts w:ascii="Proxima Nova" w:eastAsia="Proxima Nova" w:hAnsi="Proxima Nova" w:cs="Proxima Nova"/>
+          <w:color w:val="666666"/>
+        </w:rPr>
+        <w:tab/>
+      </w:r>
+      <w:r>
+        <w:rPr>
+          <w:rFonts w:ascii="Proxima Nova" w:eastAsia="Proxima Nova" w:hAnsi="Proxima Nova" w:cs="Proxima Nova"/>
+          <w:color w:val="666666"/>
+        </w:rPr>
+        <w:tab/>
       </w:r>
       <w:r>
         <w:rPr>
@@ -438,7 +449,39 @@
           <w:rFonts w:ascii="Proxima Nova" w:eastAsia="Proxima Nova" w:hAnsi="Proxima Nova" w:cs="Proxima Nova"/>
           <w:color w:val="666666"/>
         </w:rPr>
-        <w:t>Node, Browserify, MySQL, Sequelize, Express, Handlebars</w:t>
+        <w:t xml:space="preserve">Node, </w:t>
+      </w:r>
+      <w:proofErr w:type="spellStart"/>
+      <w:r>
+        <w:rPr>
+          <w:rFonts w:ascii="Proxima Nova" w:eastAsia="Proxima Nova" w:hAnsi="Proxima Nova" w:cs="Proxima Nova"/>
+          <w:color w:val="666666"/>
+        </w:rPr>
+        <w:t>Browserify</w:t>
+      </w:r>
+      <w:proofErr w:type="spellEnd"/>
+      <w:r>
+        <w:rPr>
+          <w:rFonts w:ascii="Proxima Nova" w:eastAsia="Proxima Nova" w:hAnsi="Proxima Nova" w:cs="Proxima Nova"/>
+          <w:color w:val="666666"/>
+        </w:rPr>
+        <w:t xml:space="preserve">, MySQL, </w:t>
+      </w:r>
+      <w:proofErr w:type="spellStart"/>
+      <w:r>
+        <w:rPr>
+          <w:rFonts w:ascii="Proxima Nova" w:eastAsia="Proxima Nova" w:hAnsi="Proxima Nova" w:cs="Proxima Nova"/>
+          <w:color w:val="666666"/>
+        </w:rPr>
+        <w:t>Sequelize</w:t>
+      </w:r>
+      <w:proofErr w:type="spellEnd"/>
+      <w:r>
+        <w:rPr>
+          <w:rFonts w:ascii="Proxima Nova" w:eastAsia="Proxima Nova" w:hAnsi="Proxima Nova" w:cs="Proxima Nova"/>
+          <w:color w:val="666666"/>
+        </w:rPr>
+        <w:t>, Express, Handlebars</w:t>
       </w:r>
     </w:p>
     <w:p>
@@ -473,55 +516,56 @@
         </w:rPr>
         <w:t xml:space="preserve">| </w:t>
       </w:r>
-      <w:r>
-        <w:rPr>
-          <w:rFonts w:ascii="Proxima Nova" w:eastAsia="Proxima Nova" w:hAnsi="Proxima Nova" w:cs="Proxima Nova"/>
-          <w:color w:val="666666"/>
-        </w:rPr>
-        <w:t>https://github.com/cory-hall/Foxy</w:t>
-      </w:r>
-      <w:r>
-        <w:rPr>
-          <w:rFonts w:ascii="Proxima Nova" w:eastAsia="Proxima Nova" w:hAnsi="Proxima Nova" w:cs="Proxima Nova"/>
-          <w:color w:val="666666"/>
-        </w:rPr>
-        <w:tab/>
-      </w:r>
-      <w:r>
-        <w:rPr>
-          <w:rFonts w:ascii="Proxima Nova" w:eastAsia="Proxima Nova" w:hAnsi="Proxima Nova" w:cs="Proxima Nova"/>
-          <w:color w:val="666666"/>
-        </w:rPr>
-        <w:tab/>
-      </w:r>
-      <w:r>
-        <w:rPr>
-          <w:rFonts w:ascii="Proxima Nova" w:eastAsia="Proxima Nova" w:hAnsi="Proxima Nova" w:cs="Proxima Nova"/>
-          <w:color w:val="666666"/>
-        </w:rPr>
-        <w:tab/>
-      </w:r>
-      <w:r>
-        <w:rPr>
-          <w:rFonts w:ascii="Proxima Nova" w:eastAsia="Proxima Nova" w:hAnsi="Proxima Nova" w:cs="Proxima Nova"/>
-          <w:color w:val="666666"/>
-        </w:rPr>
-        <w:tab/>
-      </w:r>
-      <w:r>
-        <w:rPr>
-          <w:rFonts w:ascii="Proxima Nova" w:eastAsia="Proxima Nova" w:hAnsi="Proxima Nova" w:cs="Proxima Nova"/>
-          <w:color w:val="666666"/>
-        </w:rPr>
-        <w:tab/>
-      </w:r>
-      <w:r>
-        <w:rPr>
-          <w:rFonts w:ascii="Proxima Nova" w:eastAsia="Proxima Nova" w:hAnsi="Proxima Nova" w:cs="Proxima Nova"/>
-          <w:color w:val="666666"/>
-        </w:rPr>
-        <w:tab/>
-        <w:t xml:space="preserve">         </w:t>
+      <w:hyperlink r:id="rId6" w:history="1">
+        <w:r>
+          <w:rPr>
+            <w:rStyle w:val="Hyperlink"/>
+            <w:rFonts w:ascii="Proxima Nova" w:eastAsia="Proxima Nova" w:hAnsi="Proxima Nova" w:cs="Proxima Nova"/>
+          </w:rPr>
+          <w:t>https://github.com/cory-hall/Foxy</w:t>
+        </w:r>
+      </w:hyperlink>
+      <w:r>
+        <w:rPr>
+          <w:rFonts w:ascii="Proxima Nova" w:eastAsia="Proxima Nova" w:hAnsi="Proxima Nova" w:cs="Proxima Nova"/>
+          <w:color w:val="666666"/>
+        </w:rPr>
+        <w:tab/>
+      </w:r>
+      <w:r>
+        <w:rPr>
+          <w:rFonts w:ascii="Proxima Nova" w:eastAsia="Proxima Nova" w:hAnsi="Proxima Nova" w:cs="Proxima Nova"/>
+          <w:color w:val="666666"/>
+        </w:rPr>
+        <w:tab/>
+      </w:r>
+      <w:r>
+        <w:rPr>
+          <w:rFonts w:ascii="Proxima Nova" w:eastAsia="Proxima Nova" w:hAnsi="Proxima Nova" w:cs="Proxima Nova"/>
+          <w:color w:val="666666"/>
+        </w:rPr>
+        <w:tab/>
+      </w:r>
+      <w:r>
+        <w:rPr>
+          <w:rFonts w:ascii="Proxima Nova" w:eastAsia="Proxima Nova" w:hAnsi="Proxima Nova" w:cs="Proxima Nova"/>
+          <w:color w:val="666666"/>
+        </w:rPr>
+        <w:tab/>
+      </w:r>
+      <w:r>
+        <w:rPr>
+          <w:rFonts w:ascii="Proxima Nova" w:eastAsia="Proxima Nova" w:hAnsi="Proxima Nova" w:cs="Proxima Nova"/>
+          <w:color w:val="666666"/>
+        </w:rPr>
+        <w:tab/>
+      </w:r>
+      <w:r>
+        <w:rPr>
+          <w:rFonts w:ascii="Proxima Nova" w:eastAsia="Proxima Nova" w:hAnsi="Proxima Nova" w:cs="Proxima Nova"/>
+          <w:color w:val="666666"/>
+        </w:rPr>
+        <w:tab/>
       </w:r>
       <w:r>
         <w:rPr>
@@ -638,47 +682,42 @@
         </w:rPr>
         <w:t xml:space="preserve"> | </w:t>
       </w:r>
-      <w:r>
-        <w:rPr>
-          <w:rFonts w:ascii="Proxima Nova" w:eastAsia="Proxima Nova" w:hAnsi="Proxima Nova" w:cs="Proxima Nova"/>
-          <w:color w:val="666666"/>
-        </w:rPr>
-        <w:t>https://github.com/cory-hall/the-tech-bloggers</w:t>
-      </w:r>
-      <w:r>
-        <w:rPr>
-          <w:rFonts w:ascii="Proxima Nova" w:eastAsia="Proxima Nova" w:hAnsi="Proxima Nova" w:cs="Proxima Nova"/>
-          <w:color w:val="666666"/>
-        </w:rPr>
-        <w:tab/>
-      </w:r>
-      <w:r>
-        <w:rPr>
-          <w:rFonts w:ascii="Proxima Nova" w:eastAsia="Proxima Nova" w:hAnsi="Proxima Nova" w:cs="Proxima Nova"/>
-          <w:color w:val="666666"/>
-        </w:rPr>
-        <w:tab/>
-      </w:r>
-      <w:r>
-        <w:rPr>
-          <w:rFonts w:ascii="Proxima Nova" w:eastAsia="Proxima Nova" w:hAnsi="Proxima Nova" w:cs="Proxima Nova"/>
-          <w:color w:val="666666"/>
-        </w:rPr>
-        <w:tab/>
-      </w:r>
-      <w:r>
-        <w:rPr>
-          <w:rFonts w:ascii="Proxima Nova" w:eastAsia="Proxima Nova" w:hAnsi="Proxima Nova" w:cs="Proxima Nova"/>
-          <w:color w:val="666666"/>
-        </w:rPr>
-        <w:tab/>
-      </w:r>
-      <w:r>
-        <w:rPr>
-          <w:rFonts w:ascii="Proxima Nova" w:eastAsia="Proxima Nova" w:hAnsi="Proxima Nova" w:cs="Proxima Nova"/>
-          <w:color w:val="666666"/>
-        </w:rPr>
-        <w:t xml:space="preserve">       All Development</w:t>
+      <w:hyperlink r:id="rId7" w:history="1">
+        <w:r>
+          <w:rPr>
+            <w:rStyle w:val="Hyperlink"/>
+            <w:rFonts w:ascii="Proxima Nova" w:eastAsia="Proxima Nova" w:hAnsi="Proxima Nova" w:cs="Proxima Nova"/>
+          </w:rPr>
+          <w:t>https://github.com/cory-hall/the-tech-bloggers</w:t>
+        </w:r>
+      </w:hyperlink>
+      <w:r>
+        <w:rPr>
+          <w:rFonts w:ascii="Proxima Nova" w:eastAsia="Proxima Nova" w:hAnsi="Proxima Nova" w:cs="Proxima Nova"/>
+          <w:color w:val="666666"/>
+        </w:rPr>
+        <w:tab/>
+      </w:r>
+      <w:r>
+        <w:rPr>
+          <w:rFonts w:ascii="Proxima Nova" w:eastAsia="Proxima Nova" w:hAnsi="Proxima Nova" w:cs="Proxima Nova"/>
+          <w:color w:val="666666"/>
+        </w:rPr>
+        <w:tab/>
+      </w:r>
+      <w:r>
+        <w:rPr>
+          <w:rFonts w:ascii="Proxima Nova" w:eastAsia="Proxima Nova" w:hAnsi="Proxima Nova" w:cs="Proxima Nova"/>
+          <w:color w:val="666666"/>
+        </w:rPr>
+        <w:tab/>
+      </w:r>
+      <w:r>
+        <w:rPr>
+          <w:rFonts w:ascii="Proxima Nova" w:eastAsia="Proxima Nova" w:hAnsi="Proxima Nova" w:cs="Proxima Nova"/>
+          <w:color w:val="666666"/>
+        </w:rPr>
+        <w:t>All Development</w:t>
       </w:r>
     </w:p>
     <w:p>
@@ -752,7 +791,23 @@
           <w:rFonts w:ascii="Proxima Nova" w:eastAsia="Proxima Nova" w:hAnsi="Proxima Nova" w:cs="Proxima Nova"/>
           <w:color w:val="666666"/>
         </w:rPr>
-        <w:t>Node, MySQL, Sequelize, Express, Handlebars</w:t>
+        <w:t xml:space="preserve">Node, MySQL, </w:t>
+      </w:r>
+      <w:proofErr w:type="spellStart"/>
+      <w:r>
+        <w:rPr>
+          <w:rFonts w:ascii="Proxima Nova" w:eastAsia="Proxima Nova" w:hAnsi="Proxima Nova" w:cs="Proxima Nova"/>
+          <w:color w:val="666666"/>
+        </w:rPr>
+        <w:t>Sequelize</w:t>
+      </w:r>
+      <w:proofErr w:type="spellEnd"/>
+      <w:r>
+        <w:rPr>
+          <w:rFonts w:ascii="Proxima Nova" w:eastAsia="Proxima Nova" w:hAnsi="Proxima Nova" w:cs="Proxima Nova"/>
+          <w:color w:val="666666"/>
+        </w:rPr>
+        <w:t>, Express, Handlebars</w:t>
       </w:r>
     </w:p>
     <w:p>
@@ -870,15 +925,13 @@
           <w:rFonts w:ascii="Proxima Nova" w:eastAsia="Proxima Nova" w:hAnsi="Proxima Nova" w:cs="Proxima Nova"/>
           <w:color w:val="666666"/>
         </w:rPr>
-        <w:tab/>
-        <w:t xml:space="preserve">        </w:t>
-      </w:r>
-      <w:r>
-        <w:rPr>
-          <w:rFonts w:ascii="Proxima Nova" w:eastAsia="Proxima Nova" w:hAnsi="Proxima Nova" w:cs="Proxima Nova"/>
-          <w:color w:val="666666"/>
-        </w:rPr>
-        <w:tab/>
+        <w:t xml:space="preserve">Feb 2022 - </w:t>
+      </w:r>
+      <w:r>
+        <w:rPr>
+          <w:rFonts w:ascii="Proxima Nova" w:eastAsia="Proxima Nova" w:hAnsi="Proxima Nova" w:cs="Proxima Nova"/>
+          <w:color w:val="666666"/>
+        </w:rPr>
         <w:t>July 2022</w:t>
       </w:r>
     </w:p>
@@ -966,28 +1019,7 @@
           <w:color w:val="666666"/>
         </w:rPr>
         <w:tab/>
-      </w:r>
-      <w:r>
-        <w:rPr>
-          <w:rFonts w:ascii="Proxima Nova" w:eastAsia="Proxima Nova" w:hAnsi="Proxima Nova" w:cs="Proxima Nova"/>
-          <w:color w:val="666666"/>
-        </w:rPr>
-        <w:tab/>
-        <w:t xml:space="preserve">       Did not</w:t>
-      </w:r>
-      <w:r>
-        <w:rPr>
-          <w:rFonts w:ascii="Proxima Nova" w:eastAsia="Proxima Nova" w:hAnsi="Proxima Nova" w:cs="Proxima Nova"/>
-          <w:color w:val="666666"/>
-        </w:rPr>
-        <w:t xml:space="preserve"> </w:t>
-      </w:r>
-      <w:r>
-        <w:rPr>
-          <w:rFonts w:ascii="Proxima Nova" w:eastAsia="Proxima Nova" w:hAnsi="Proxima Nova" w:cs="Proxima Nova"/>
-          <w:color w:val="666666"/>
-        </w:rPr>
-        <w:t>graduate</w:t>
+        <w:t>August 2020 - Current</w:t>
       </w:r>
     </w:p>
     <w:p>
@@ -1058,18 +1090,6 @@
           <w:rFonts w:ascii="Proxima Nova" w:eastAsia="Proxima Nova" w:hAnsi="Proxima Nova" w:cs="Proxima Nova"/>
         </w:rPr>
         <w:t>Employer: Target</w:t>
-      </w:r>
-      <w:r>
-        <w:rPr>
-          <w:rFonts w:ascii="Proxima Nova" w:eastAsia="Proxima Nova" w:hAnsi="Proxima Nova" w:cs="Proxima Nova"/>
-        </w:rPr>
-        <w:tab/>
-      </w:r>
-      <w:r>
-        <w:rPr>
-          <w:rFonts w:ascii="Proxima Nova" w:eastAsia="Proxima Nova" w:hAnsi="Proxima Nova" w:cs="Proxima Nova"/>
-        </w:rPr>
-        <w:tab/>
       </w:r>
       <w:r>
         <w:rPr>
@@ -1345,18 +1365,6 @@
           <w:rFonts w:ascii="Proxima Nova" w:eastAsia="Proxima Nova" w:hAnsi="Proxima Nova" w:cs="Proxima Nova"/>
         </w:rPr>
         <w:tab/>
-      </w:r>
-      <w:r>
-        <w:rPr>
-          <w:rFonts w:ascii="Proxima Nova" w:eastAsia="Proxima Nova" w:hAnsi="Proxima Nova" w:cs="Proxima Nova"/>
-        </w:rPr>
-        <w:tab/>
-      </w:r>
-      <w:r>
-        <w:rPr>
-          <w:rFonts w:ascii="Proxima Nova" w:eastAsia="Proxima Nova" w:hAnsi="Proxima Nova" w:cs="Proxima Nova"/>
-        </w:rPr>
-        <w:tab/>
         <w:t>From: May 2018  - Oct 2020</w:t>
       </w:r>
     </w:p>
@@ -1553,18 +1561,6 @@
           <w:rFonts w:ascii="Proxima Nova" w:eastAsia="Proxima Nova" w:hAnsi="Proxima Nova" w:cs="Proxima Nova"/>
         </w:rPr>
         <w:tab/>
-      </w:r>
-      <w:r>
-        <w:rPr>
-          <w:rFonts w:ascii="Proxima Nova" w:eastAsia="Proxima Nova" w:hAnsi="Proxima Nova" w:cs="Proxima Nova"/>
-        </w:rPr>
-        <w:tab/>
-      </w:r>
-      <w:r>
-        <w:rPr>
-          <w:rFonts w:ascii="Proxima Nova" w:eastAsia="Proxima Nova" w:hAnsi="Proxima Nova" w:cs="Proxima Nova"/>
-        </w:rPr>
-        <w:tab/>
         <w:t>From: Sept 2017  - May 2018</w:t>
       </w:r>
     </w:p>
@@ -1611,8 +1607,16 @@
         <w:rPr>
           <w:rFonts w:ascii="Proxima Nova" w:eastAsia="Proxima Nova" w:hAnsi="Proxima Nova" w:cs="Proxima Nova"/>
         </w:rPr>
-        <w:t>Manage and coordinate all areas of the restaurant on a daily basis</w:t>
-      </w:r>
+        <w:t xml:space="preserve">Manage and coordinate all areas of the restaurant </w:t>
+      </w:r>
+      <w:proofErr w:type="gramStart"/>
+      <w:r>
+        <w:rPr>
+          <w:rFonts w:ascii="Proxima Nova" w:eastAsia="Proxima Nova" w:hAnsi="Proxima Nova" w:cs="Proxima Nova"/>
+        </w:rPr>
+        <w:t>on a daily basis</w:t>
+      </w:r>
+      <w:proofErr w:type="gramEnd"/>
     </w:p>
     <w:p>
       <w:pPr>
@@ -2654,6 +2658,29 @@
       <w:szCs w:val="30"/>
     </w:rPr>
   </w:style>
+  <w:style w:type="character" w:styleId="Hyperlink">
+    <w:name w:val="Hyperlink"/>
+    <w:basedOn w:val="DefaultParagraphFont"/>
+    <w:uiPriority w:val="99"/>
+    <w:unhideWhenUsed/>
+    <w:rsid w:val="00D25EC1"/>
+    <w:rPr>
+      <w:color w:val="0000FF" w:themeColor="hyperlink"/>
+      <w:u w:val="single"/>
+    </w:rPr>
+  </w:style>
+  <w:style w:type="character" w:styleId="UnresolvedMention">
+    <w:name w:val="Unresolved Mention"/>
+    <w:basedOn w:val="DefaultParagraphFont"/>
+    <w:uiPriority w:val="99"/>
+    <w:semiHidden/>
+    <w:unhideWhenUsed/>
+    <w:rsid w:val="00D25EC1"/>
+    <w:rPr>
+      <w:color w:val="605E5C"/>
+      <w:shd w:val="clear" w:color="auto" w:fill="E1DFDD"/>
+    </w:rPr>
+  </w:style>
 </w:styles>
 </file>
 

</xml_diff>

<commit_message>
added typewriter, adjusted styles, adjusted links, added blank page to view interactive background
</commit_message>
<xml_diff>
--- a/src/assets/resume/Resume.docx
+++ b/src/assets/resume/Resume.docx
@@ -105,15 +105,17 @@
         </w:rPr>
         <w:t xml:space="preserve"> </w:t>
       </w:r>
-      <w:r>
-        <w:rPr>
-          <w:rFonts w:ascii="Proxima Nova" w:eastAsia="Proxima Nova" w:hAnsi="Proxima Nova" w:cs="Proxima Nova"/>
-          <w:color w:val="666666"/>
-          <w:sz w:val="24"/>
-          <w:szCs w:val="24"/>
-        </w:rPr>
-        <w:t>https://github.com/cory-hall</w:t>
-      </w:r>
+      <w:hyperlink r:id="rId5" w:history="1">
+        <w:r>
+          <w:rPr>
+            <w:rStyle w:val="Hyperlink"/>
+            <w:rFonts w:ascii="Proxima Nova" w:eastAsia="Proxima Nova" w:hAnsi="Proxima Nova" w:cs="Proxima Nova"/>
+            <w:sz w:val="24"/>
+            <w:szCs w:val="24"/>
+          </w:rPr>
+          <w:t>https://github.com/cory-hall</w:t>
+        </w:r>
+      </w:hyperlink>
       <w:r>
         <w:rPr>
           <w:rFonts w:ascii="Proxima Nova" w:eastAsia="Proxima Nova" w:hAnsi="Proxima Nova" w:cs="Proxima Nova"/>
@@ -121,7 +123,7 @@
           <w:sz w:val="24"/>
           <w:szCs w:val="24"/>
         </w:rPr>
-        <w:t xml:space="preserve"> </w:t>
+        <w:tab/>
       </w:r>
       <w:r>
         <w:rPr>
@@ -129,7 +131,7 @@
           <w:sz w:val="24"/>
           <w:szCs w:val="24"/>
         </w:rPr>
-        <w:t>| Portfolio:</w:t>
+        <w:t xml:space="preserve"> Portfolio:</w:t>
       </w:r>
       <w:r>
         <w:rPr>
@@ -140,6 +142,17 @@
         </w:rPr>
         <w:t xml:space="preserve"> </w:t>
       </w:r>
+      <w:hyperlink r:id="rId6" w:history="1">
+        <w:r>
+          <w:rPr>
+            <w:rStyle w:val="Hyperlink"/>
+            <w:rFonts w:ascii="Proxima Nova" w:eastAsia="Proxima Nova" w:hAnsi="Proxima Nova" w:cs="Proxima Nova"/>
+            <w:sz w:val="24"/>
+            <w:szCs w:val="24"/>
+          </w:rPr>
+          <w:t>https://cory-hall.github.io/cautious-adventure/</w:t>
+        </w:r>
+      </w:hyperlink>
       <w:r>
         <w:rPr>
           <w:rFonts w:ascii="Proxima Nova" w:eastAsia="Proxima Nova" w:hAnsi="Proxima Nova" w:cs="Proxima Nova"/>
@@ -147,7 +160,7 @@
           <w:sz w:val="24"/>
           <w:szCs w:val="24"/>
         </w:rPr>
-        <w:t>https://cory-hall.github.io/cautious-adventure/</w:t>
+        <w:tab/>
       </w:r>
     </w:p>
     <w:p>
@@ -175,7 +188,21 @@
           <w:rFonts w:ascii="Proxima Nova" w:eastAsia="Proxima Nova" w:hAnsi="Proxima Nova" w:cs="Proxima Nova"/>
           <w:color w:val="666666"/>
         </w:rPr>
-        <w:t>I am a new developer looking to expand on my knowledge in real world applications. I have recently completed a coding bootcamp from MSU provided by 2U. During this course we covered essential materials such as HTML and CSS basics all the way to creating full MERN stack apps. We managed every project and weekly module through GitHub.</w:t>
+        <w:t>I am a new</w:t>
+      </w:r>
+      <w:r>
+        <w:rPr>
+          <w:rFonts w:ascii="Proxima Nova" w:eastAsia="Proxima Nova" w:hAnsi="Proxima Nova" w:cs="Proxima Nova"/>
+          <w:color w:val="666666"/>
+        </w:rPr>
+        <w:t xml:space="preserve"> full stack web</w:t>
+      </w:r>
+      <w:r>
+        <w:rPr>
+          <w:rFonts w:ascii="Proxima Nova" w:eastAsia="Proxima Nova" w:hAnsi="Proxima Nova" w:cs="Proxima Nova"/>
+          <w:color w:val="666666"/>
+        </w:rPr>
+        <w:t xml:space="preserve"> developer looking to expand on my knowledge in real world applications. I have recently completed a coding bootcamp from MSU provided by 2U. During this course we covered essential materials such as HTML and CSS basics all the way to creating full MERN stack apps. We managed every project and weekly module through GitHub.</w:t>
       </w:r>
     </w:p>
     <w:p>
@@ -324,8 +351,6 @@
         <w:rPr>
           <w:rFonts w:ascii="Proxima Nova" w:eastAsia="Proxima Nova" w:hAnsi="Proxima Nova" w:cs="Proxima Nova"/>
           <w:color w:val="666666"/>
-          <w:sz w:val="24"/>
-          <w:szCs w:val="24"/>
         </w:rPr>
       </w:pPr>
       <w:r>
@@ -343,7 +368,7 @@
         </w:rPr>
         <w:t xml:space="preserve"> | </w:t>
       </w:r>
-      <w:hyperlink r:id="rId5" w:history="1">
+      <w:hyperlink r:id="rId7" w:history="1">
         <w:r>
           <w:rPr>
             <w:rStyle w:val="Hyperlink"/>
@@ -373,6 +398,16 @@
         </w:rPr>
         <w:tab/>
       </w:r>
+    </w:p>
+    <w:p>
+      <w:pPr>
+        <w:rPr>
+          <w:rFonts w:ascii="Proxima Nova" w:eastAsia="Proxima Nova" w:hAnsi="Proxima Nova" w:cs="Proxima Nova"/>
+          <w:color w:val="666666"/>
+          <w:sz w:val="24"/>
+          <w:szCs w:val="24"/>
+        </w:rPr>
+      </w:pPr>
       <w:r>
         <w:rPr>
           <w:rFonts w:ascii="Proxima Nova" w:eastAsia="Proxima Nova" w:hAnsi="Proxima Nova" w:cs="Proxima Nova"/>
@@ -385,7 +420,14 @@
           <w:rFonts w:ascii="Proxima Nova" w:eastAsia="Proxima Nova" w:hAnsi="Proxima Nova" w:cs="Proxima Nova"/>
           <w:color w:val="666666"/>
         </w:rPr>
-        <w:t xml:space="preserve"> Development</w:t>
+        <w:t xml:space="preserve"> Developmen</w:t>
+      </w:r>
+      <w:r>
+        <w:rPr>
+          <w:rFonts w:ascii="Proxima Nova" w:eastAsia="Proxima Nova" w:hAnsi="Proxima Nova" w:cs="Proxima Nova"/>
+          <w:color w:val="666666"/>
+        </w:rPr>
+        <w:t>t</w:t>
       </w:r>
     </w:p>
     <w:p>
@@ -516,7 +558,7 @@
         </w:rPr>
         <w:t xml:space="preserve">| </w:t>
       </w:r>
-      <w:hyperlink r:id="rId6" w:history="1">
+      <w:hyperlink r:id="rId8" w:history="1">
         <w:r>
           <w:rPr>
             <w:rStyle w:val="Hyperlink"/>
@@ -567,6 +609,14 @@
         </w:rPr>
         <w:tab/>
       </w:r>
+    </w:p>
+    <w:p>
+      <w:pPr>
+        <w:rPr>
+          <w:rFonts w:ascii="Proxima Nova" w:eastAsia="Proxima Nova" w:hAnsi="Proxima Nova" w:cs="Proxima Nova"/>
+          <w:color w:val="666666"/>
+        </w:rPr>
+      </w:pPr>
       <w:r>
         <w:rPr>
           <w:rFonts w:ascii="Proxima Nova" w:eastAsia="Proxima Nova" w:hAnsi="Proxima Nova" w:cs="Proxima Nova"/>
@@ -574,16 +624,6 @@
         </w:rPr>
         <w:t>Back-end Development</w:t>
       </w:r>
-    </w:p>
-    <w:p>
-      <w:pPr>
-        <w:rPr>
-          <w:rFonts w:ascii="Proxima Nova" w:eastAsia="Proxima Nova" w:hAnsi="Proxima Nova" w:cs="Proxima Nova"/>
-          <w:color w:val="666666"/>
-          <w:sz w:val="12"/>
-          <w:szCs w:val="12"/>
-        </w:rPr>
-      </w:pPr>
     </w:p>
     <w:p>
       <w:pPr>
@@ -682,7 +722,7 @@
         </w:rPr>
         <w:t xml:space="preserve"> | </w:t>
       </w:r>
-      <w:hyperlink r:id="rId7" w:history="1">
+      <w:hyperlink r:id="rId9" w:history="1">
         <w:r>
           <w:rPr>
             <w:rStyle w:val="Hyperlink"/>
@@ -712,6 +752,14 @@
         </w:rPr>
         <w:tab/>
       </w:r>
+    </w:p>
+    <w:p>
+      <w:pPr>
+        <w:rPr>
+          <w:rFonts w:ascii="Proxima Nova" w:eastAsia="Proxima Nova" w:hAnsi="Proxima Nova" w:cs="Proxima Nova"/>
+          <w:color w:val="666666"/>
+        </w:rPr>
+      </w:pPr>
       <w:r>
         <w:rPr>
           <w:rFonts w:ascii="Proxima Nova" w:eastAsia="Proxima Nova" w:hAnsi="Proxima Nova" w:cs="Proxima Nova"/>
@@ -719,16 +767,6 @@
         </w:rPr>
         <w:t>All Development</w:t>
       </w:r>
-    </w:p>
-    <w:p>
-      <w:pPr>
-        <w:rPr>
-          <w:rFonts w:ascii="Proxima Nova" w:eastAsia="Proxima Nova" w:hAnsi="Proxima Nova" w:cs="Proxima Nova"/>
-          <w:color w:val="666666"/>
-          <w:sz w:val="12"/>
-          <w:szCs w:val="12"/>
-        </w:rPr>
-      </w:pPr>
     </w:p>
     <w:p>
       <w:pPr>
@@ -920,6 +958,14 @@
         </w:rPr>
         <w:tab/>
       </w:r>
+    </w:p>
+    <w:p>
+      <w:pPr>
+        <w:rPr>
+          <w:rFonts w:ascii="Proxima Nova" w:eastAsia="Proxima Nova" w:hAnsi="Proxima Nova" w:cs="Proxima Nova"/>
+          <w:color w:val="666666"/>
+        </w:rPr>
+      </w:pPr>
       <w:r>
         <w:rPr>
           <w:rFonts w:ascii="Proxima Nova" w:eastAsia="Proxima Nova" w:hAnsi="Proxima Nova" w:cs="Proxima Nova"/>
@@ -1019,6 +1065,20 @@
           <w:color w:val="666666"/>
         </w:rPr>
         <w:tab/>
+      </w:r>
+    </w:p>
+    <w:p>
+      <w:pPr>
+        <w:rPr>
+          <w:rFonts w:ascii="Proxima Nova" w:eastAsia="Proxima Nova" w:hAnsi="Proxima Nova" w:cs="Proxima Nova"/>
+          <w:color w:val="666666"/>
+        </w:rPr>
+      </w:pPr>
+      <w:r>
+        <w:rPr>
+          <w:rFonts w:ascii="Proxima Nova" w:eastAsia="Proxima Nova" w:hAnsi="Proxima Nova" w:cs="Proxima Nova"/>
+          <w:color w:val="666666"/>
+        </w:rPr>
         <w:t>August 2020 - Current</w:t>
       </w:r>
     </w:p>
@@ -1037,16 +1097,6 @@
         <w:t>B.S. in Computer Science</w:t>
       </w:r>
     </w:p>
-    <w:p/>
-    <w:p/>
-    <w:p>
-      <w:pPr>
-        <w:rPr>
-          <w:rFonts w:ascii="Proxima Nova" w:eastAsia="Proxima Nova" w:hAnsi="Proxima Nova" w:cs="Proxima Nova"/>
-        </w:rPr>
-      </w:pPr>
-    </w:p>
-    <w:p/>
     <w:p>
       <w:pPr>
         <w:rPr>
@@ -1054,19 +1104,12 @@
           <w:b/>
         </w:rPr>
       </w:pPr>
-    </w:p>
-    <w:p>
-      <w:pPr>
+      <w:r>
         <w:rPr>
           <w:rFonts w:ascii="Proxima Nova" w:eastAsia="Proxima Nova" w:hAnsi="Proxima Nova" w:cs="Proxima Nova"/>
           <w:b/>
         </w:rPr>
-      </w:pPr>
-      <w:r>
-        <w:rPr>
-          <w:rFonts w:ascii="Proxima Nova" w:eastAsia="Proxima Nova" w:hAnsi="Proxima Nova" w:cs="Proxima Nova"/>
-          <w:b/>
-        </w:rPr>
+        <w:lastRenderedPageBreak/>
         <w:t>Previous Work Experience</w:t>
       </w:r>
     </w:p>

</xml_diff>